<commit_message>
Ich wusste den Code nicht...
Orga
</commit_message>
<xml_diff>
--- a/Orga/Coding-Log.docx
+++ b/Orga/Coding-Log.docx
@@ -155,297 +155,23 @@
         </w:tc>
       </w:tr>
     </w:tbl>
+    <w:p>
+      <w:pPr>
+        <w:pStyle w:val="Titel"/>
+      </w:pPr>
+      <w:r>
+        <w:t>Exposé</w:t>
+      </w:r>
+    </w:p>
     <w:p/>
     <w:p>
-      <w:pPr>
-        <w:pStyle w:val="berschrift1"/>
-      </w:pPr>
-      <w:r>
-        <w:t>Exposé</w:t>
-      </w:r>
-      <w:r>
-        <w:t xml:space="preserve"> </w:t>
-      </w:r>
-    </w:p>
-    <w:p>
-      <w:r>
-        <w:t xml:space="preserve">Beschreibt hier auf ungefähr einer A4-Seite das Projekt. </w:t>
-      </w:r>
-    </w:p>
-    <w:p>
-      <w:pPr>
-        <w:pStyle w:val="Listenabsatz"/>
-        <w:numPr>
-          <w:ilvl w:val="0"/>
-          <w:numId w:val="1"/>
-        </w:numPr>
-        <w:spacing w:line="360" w:lineRule="auto"/>
-        <w:ind w:left="357" w:hanging="357"/>
-        <w:jc w:val="both"/>
-      </w:pPr>
-      <w:r>
-        <w:t>Was ist das Ziel?</w:t>
-      </w:r>
-    </w:p>
-    <w:p>
-      <w:pPr>
-        <w:pStyle w:val="Listenabsatz"/>
-        <w:numPr>
-          <w:ilvl w:val="0"/>
-          <w:numId w:val="1"/>
-        </w:numPr>
-        <w:spacing w:line="360" w:lineRule="auto"/>
-        <w:ind w:left="357" w:hanging="357"/>
-        <w:jc w:val="both"/>
-      </w:pPr>
-      <w:r>
-        <w:t>Wer ist die Zielgruppe?</w:t>
-      </w:r>
-    </w:p>
-    <w:p>
-      <w:pPr>
-        <w:pStyle w:val="Listenabsatz"/>
-        <w:numPr>
-          <w:ilvl w:val="0"/>
-          <w:numId w:val="1"/>
-        </w:numPr>
-        <w:spacing w:line="360" w:lineRule="auto"/>
-        <w:ind w:left="357" w:hanging="357"/>
-        <w:jc w:val="both"/>
-      </w:pPr>
-      <w:r>
-        <w:t>Falls ihr ein Spiel programmiert: Zu welchem Genre gehört euer Spiel?</w:t>
-      </w:r>
-    </w:p>
-    <w:p>
-      <w:pPr>
-        <w:pStyle w:val="Listenabsatz"/>
-        <w:spacing w:line="360" w:lineRule="auto"/>
-        <w:ind w:left="357"/>
-        <w:jc w:val="both"/>
-        <w:rPr>
-          <w:lang w:val="en-US"/>
-        </w:rPr>
-      </w:pPr>
-      <w:r>
-        <w:rPr>
-          <w:lang w:val="en-US"/>
-        </w:rPr>
-        <w:t>First Person Water Shooter</w:t>
-      </w:r>
-    </w:p>
-    <w:p>
-      <w:pPr>
-        <w:pStyle w:val="Listenabsatz"/>
-        <w:numPr>
-          <w:ilvl w:val="0"/>
-          <w:numId w:val="1"/>
-        </w:numPr>
-        <w:spacing w:line="360" w:lineRule="auto"/>
-        <w:ind w:left="357" w:hanging="357"/>
-        <w:jc w:val="both"/>
-      </w:pPr>
-      <w:r>
-        <w:t>Was sind die</w:t>
-      </w:r>
-      <w:r>
-        <w:t xml:space="preserve"> Grundfunktionen des Programms? Laufen, Ducken, Rennen, Springen, Im Team Spielen, trocken</w:t>
-      </w:r>
-      <w:r>
-        <w:t xml:space="preserve"> bleiben, m</w:t>
-      </w:r>
-      <w:r>
-        <w:t>it Wasserpistolen Schießen</w:t>
-      </w:r>
-      <w:r>
-        <w:t xml:space="preserve"> stellen die Grundfunktionen dar.</w:t>
-      </w:r>
-    </w:p>
-    <w:p>
-      <w:pPr>
-        <w:pStyle w:val="Listenabsatz"/>
-        <w:numPr>
-          <w:ilvl w:val="0"/>
-          <w:numId w:val="1"/>
-        </w:numPr>
-        <w:spacing w:line="360" w:lineRule="auto"/>
-        <w:ind w:left="357" w:hanging="357"/>
-        <w:jc w:val="both"/>
-      </w:pPr>
-      <w:r>
-        <w:t xml:space="preserve">Was davon ist zwingend erforderlich, was ist optional? </w:t>
-      </w:r>
-      <w:r>
-        <w:t xml:space="preserve">Wasserpistolen, </w:t>
-      </w:r>
-      <w:r>
-        <w:t xml:space="preserve">Zwingend erforderlich ist die Map und der </w:t>
-      </w:r>
-      <w:r>
-        <w:t>Player</w:t>
-      </w:r>
-      <w:r>
-        <w:t>. Alles andere wie Lebenspunkte sind optional.</w:t>
-      </w:r>
-    </w:p>
-    <w:p>
-      <w:pPr>
-        <w:pStyle w:val="Listenabsatz"/>
-        <w:numPr>
-          <w:ilvl w:val="0"/>
-          <w:numId w:val="1"/>
-        </w:numPr>
-        <w:spacing w:line="360" w:lineRule="auto"/>
-        <w:ind w:left="357" w:hanging="357"/>
-        <w:jc w:val="both"/>
-      </w:pPr>
-      <w:r>
-        <w:t xml:space="preserve">Welche Funktionen soll bereits der Alpha-Prototyp beherrschen? </w:t>
-      </w:r>
-      <w:r>
-        <w:t>Bewegung des Spielers und</w:t>
-      </w:r>
-      <w:r>
-        <w:t xml:space="preserve"> Spritzen mit Wasserpistolen</w:t>
-      </w:r>
-      <w:r>
-        <w:t xml:space="preserve"> soll der Prototyp bereits können.</w:t>
-      </w:r>
-    </w:p>
-    <w:p>
-      <w:pPr>
-        <w:pStyle w:val="Listenabsatz"/>
-        <w:numPr>
-          <w:ilvl w:val="0"/>
-          <w:numId w:val="1"/>
-        </w:numPr>
-        <w:spacing w:line="360" w:lineRule="auto"/>
-        <w:ind w:left="357" w:hanging="357"/>
-        <w:jc w:val="both"/>
-      </w:pPr>
-      <w:r>
-        <w:t>Welche Funktionen soll der Beta-Prototyp beherrschen?</w:t>
-      </w:r>
-      <w:r>
-        <w:t xml:space="preserve"> Multiplayer und </w:t>
-      </w:r>
-      <w:r>
-        <w:t xml:space="preserve"> Map</w:t>
-      </w:r>
-      <w:r>
-        <w:t xml:space="preserve"> sind essenziell.</w:t>
-      </w:r>
-    </w:p>
-    <w:p>
-      <w:pPr>
-        <w:pStyle w:val="Listenabsatz"/>
-        <w:numPr>
-          <w:ilvl w:val="0"/>
-          <w:numId w:val="1"/>
-        </w:numPr>
-        <w:spacing w:line="360" w:lineRule="auto"/>
-        <w:ind w:left="357" w:hanging="357"/>
-        <w:jc w:val="both"/>
-      </w:pPr>
-      <w:r>
-        <w:t>Erstellt eine Skizze der Benutzeroberfläche.</w:t>
-      </w:r>
-    </w:p>
-    <w:p>
-      <w:pPr>
-        <w:pStyle w:val="Listenabsatz"/>
-        <w:numPr>
-          <w:ilvl w:val="0"/>
-          <w:numId w:val="1"/>
-        </w:numPr>
-        <w:spacing w:line="360" w:lineRule="auto"/>
-        <w:ind w:left="357" w:hanging="357"/>
-        <w:jc w:val="both"/>
-      </w:pPr>
-      <w:r>
-        <w:t>Wie soll die technische Umsetzung aussehen? Welche Programmierumgebung wird genutzt?</w:t>
-      </w:r>
-      <w:r>
-        <w:t xml:space="preserve"> Godot und GD Script</w:t>
-      </w:r>
-    </w:p>
-    <w:p>
-      <w:pPr>
-        <w:pStyle w:val="Listenabsatz"/>
-        <w:numPr>
-          <w:ilvl w:val="0"/>
-          <w:numId w:val="1"/>
-        </w:numPr>
-        <w:spacing w:line="360" w:lineRule="auto"/>
-        <w:ind w:left="357" w:hanging="357"/>
-        <w:jc w:val="both"/>
-      </w:pPr>
-      <w:r>
-        <w:t xml:space="preserve">Welche Herausforderungen seht ihr? </w:t>
-      </w:r>
-      <w:r>
-        <w:t>Multiplayer, Map</w:t>
-      </w:r>
-    </w:p>
-    <w:p>
-      <w:pPr>
-        <w:pStyle w:val="Listenabsatz"/>
-        <w:numPr>
-          <w:ilvl w:val="0"/>
-          <w:numId w:val="1"/>
-        </w:numPr>
-        <w:spacing w:line="360" w:lineRule="auto"/>
-        <w:ind w:left="357" w:hanging="357"/>
-        <w:jc w:val="both"/>
-      </w:pPr>
-      <w:r>
-        <w:t>Was könnt ihr beim Projekt lernen?</w:t>
-      </w:r>
-      <w:r>
-        <w:t xml:space="preserve"> GD Script, Backend Coding</w:t>
-      </w:r>
-    </w:p>
-    <w:p>
-      <w:pPr>
-        <w:jc w:val="both"/>
-      </w:pPr>
-      <w:r>
-        <w:t>Erst wenn das Exposé genehmigt ist, beginnt die Programmierung.</w:t>
-      </w:r>
-    </w:p>
-    <w:p>
-      <w:pPr>
-        <w:pStyle w:val="Listenabsatz"/>
-        <w:ind w:left="360"/>
-      </w:pPr>
-      <w:r>
-        <w:br w:type="page"/>
-      </w:r>
-    </w:p>
-    <w:p>
-      <w:pPr>
-        <w:pStyle w:val="Titel"/>
-      </w:pPr>
-      <w:r>
-        <w:lastRenderedPageBreak/>
-        <w:t>Exposé</w:t>
-      </w:r>
-    </w:p>
-    <w:p/>
-    <w:p>
       <w:r>
         <w:t>Unser Ziel für dieses Projekt ist es, das Spiel fertigzustellen.</w:t>
       </w:r>
     </w:p>
     <w:p>
       <w:r>
-        <w:t>Unsere Zielgruppe besteht aus Jugendlichen, deren Eltern ihnen nicht erlauben, andere Shooter zu spielen. Jene Eltern werden dieses Spiel</w:t>
-      </w:r>
-      <w:r>
-        <w:t xml:space="preserve"> jedoch</w:t>
-      </w:r>
-      <w:r>
-        <w:t xml:space="preserve"> erlauben, da es sich um einen First Person Water Shooter handelt.</w:t>
+        <w:t>Unsere Zielgruppe besteht aus Jugendlichen, deren Eltern ihnen nicht erlauben, andere Shooter zu spielen. Jene Eltern werden dieses Spiel jedoch erlauben, da es sich um einen First Person Water Shooter handelt.</w:t>
       </w:r>
     </w:p>
     <w:p>
@@ -467,14 +193,13 @@
         <w:t>Aktionen</w:t>
       </w:r>
       <w:r>
-        <w:t xml:space="preserve"> laufen, rennen, </w:t>
-      </w:r>
-      <w:r>
-        <w:t xml:space="preserve">schleichen, springen </w:t>
+        <w:t xml:space="preserve"> laufen, rennen, schleichen, springen </w:t>
       </w:r>
       <w:r>
         <w:t xml:space="preserve">und mit Wasserpistolen schießen. </w:t>
       </w:r>
+      <w:bookmarkStart w:id="0" w:name="_GoBack"/>
+      <w:bookmarkEnd w:id="0"/>
     </w:p>
     <w:p>
       <w:r>
@@ -552,6 +277,7 @@
           <w:szCs w:val="24"/>
           <w:lang w:eastAsia="de-DE"/>
         </w:rPr>
+        <w:lastRenderedPageBreak/>
         <w:drawing>
           <wp:inline distT="0" distB="0" distL="0" distR="0">
             <wp:extent cx="5760720" cy="3240405"/>
@@ -597,7 +323,6 @@
     </w:p>
     <w:p>
       <w:r>
-        <w:lastRenderedPageBreak/>
         <w:t>Wir benutzen</w:t>
       </w:r>
       <w:r>
@@ -605,6 +330,12 @@
       </w:r>
       <w:r>
         <w:t>GD Script für den Code und Gimp und Blender für visuelle Modelle. Wir denken, dass die größten Herausforderungen das Multiplayersystem, die Karte und die grafische Umsetzung sein werden.</w:t>
+      </w:r>
+      <w:r>
+        <w:t xml:space="preserve"> Die Idee ist, dass wir beim Erstellen des Spiels den Umgang mit Godot, Blender und Gimp erlernen/verbessern.</w:t>
+      </w:r>
+      <w:r>
+        <w:t xml:space="preserve"> Außerdem zu lernen/üben ist die Zusammenarbeit/Arbeitsaufteilung in der Gruppe und das Coden von herausfordernden Dingen wie Multiplayer.</w:t>
       </w:r>
     </w:p>
     <w:p/>
@@ -696,8 +427,6 @@
             <w:r>
               <w:t>, Spieler, Spielerbewegung</w:t>
             </w:r>
-            <w:bookmarkStart w:id="0" w:name="_GoBack"/>
-            <w:bookmarkEnd w:id="0"/>
             <w:r>
               <w:t xml:space="preserve"> (Jonathan)</w:t>
             </w:r>
@@ -754,6 +483,9 @@
             <w:r>
               <w:t>Datum</w:t>
             </w:r>
+            <w:r>
+              <w:t xml:space="preserve"> 01.04.2025</w:t>
+            </w:r>
           </w:p>
         </w:tc>
       </w:tr>
@@ -777,6 +509,9 @@
           <w:p>
             <w:r>
               <w:t>Unser Ziel für heute: …</w:t>
+            </w:r>
+            <w:r>
+              <w:t xml:space="preserve"> Exposé beenden, Startmenü und Einstellungen im Spiel beenden</w:t>
             </w:r>
           </w:p>
         </w:tc>
@@ -823,6 +558,7 @@
           </w:tcPr>
           <w:p>
             <w:r>
+              <w:lastRenderedPageBreak/>
               <w:t>Datum</w:t>
             </w:r>
           </w:p>
@@ -2274,7 +2010,7 @@
 </file>
 
 <file path=customXml/itemProps1.xml><?xml version="1.0" encoding="utf-8"?>
-<ds:datastoreItem xmlns:ds="http://schemas.openxmlformats.org/officeDocument/2006/customXml" ds:itemID="{0B0C11C4-B794-449C-A1C1-3D8CD4CA25B2}">
+<ds:datastoreItem xmlns:ds="http://schemas.openxmlformats.org/officeDocument/2006/customXml" ds:itemID="{71CC8D9D-8BC6-48B0-ACDA-0BD07FD14308}">
   <ds:schemaRefs>
     <ds:schemaRef ds:uri="http://schemas.openxmlformats.org/officeDocument/2006/bibliography"/>
   </ds:schemaRefs>

</xml_diff>